<commit_message>
substring hash value calculation
</commit_message>
<xml_diff>
--- a/String Theory/String Theory.docx
+++ b/String Theory/String Theory.docx
@@ -15,6 +15,13 @@
           <w:b/>
           <w:bCs/>
         </w:rPr>
+        <w:t xml:space="preserve"> </w:t>
+      </w:r>
+      <w:r>
+        <w:rPr>
+          <w:b/>
+          <w:bCs/>
+        </w:rPr>
         <w:t>String Theory</w:t>
       </w:r>
     </w:p>
@@ -222,7 +229,6 @@
         </w:rPr>
         <w:t>]⋅</w:t>
       </w:r>
-      <w:proofErr w:type="spellStart"/>
       <w:r>
         <w:rPr>
           <w:rStyle w:val="mi"/>
@@ -259,7 +265,6 @@
         </w:rPr>
         <w:t>s</w:t>
       </w:r>
-      <w:proofErr w:type="spellEnd"/>
       <w:r>
         <w:rPr>
           <w:rStyle w:val="mo"/>
@@ -513,7 +518,6 @@
         </w:rPr>
         <w:t>∑</w:t>
       </w:r>
-      <w:proofErr w:type="spellStart"/>
       <w:r>
         <w:rPr>
           <w:rStyle w:val="mi"/>
@@ -526,7 +530,6 @@
         </w:rPr>
         <w:t>i</w:t>
       </w:r>
-      <w:proofErr w:type="spellEnd"/>
       <w:r>
         <w:rPr>
           <w:rStyle w:val="mo"/>
@@ -611,7 +614,6 @@
         </w:rPr>
         <w:t>[</w:t>
       </w:r>
-      <w:proofErr w:type="spellStart"/>
       <w:r>
         <w:rPr>
           <w:rStyle w:val="mi"/>
@@ -624,7 +626,6 @@
         </w:rPr>
         <w:t>i</w:t>
       </w:r>
-      <w:proofErr w:type="spellEnd"/>
       <w:r>
         <w:rPr>
           <w:rStyle w:val="mo"/>
@@ -637,7 +638,6 @@
         </w:rPr>
         <w:t>]⋅</w:t>
       </w:r>
-      <w:proofErr w:type="spellStart"/>
       <w:r>
         <w:rPr>
           <w:rStyle w:val="mi"/>
@@ -660,39 +660,25 @@
           <w:bdr w:val="none" w:sz="0" w:space="0" w:color="auto" w:frame="1"/>
           <w:shd w:val="clear" w:color="auto" w:fill="FFFFFF"/>
         </w:rPr>
-        <w:t>I</w:t>
-      </w:r>
-      <w:proofErr w:type="spellEnd"/>
+        <w:t xml:space="preserve">I </w:t>
+      </w:r>
+      <w:r>
+        <w:rPr>
+          <w:rStyle w:val="mi"/>
+          <w:rFonts w:ascii="MathJax_Main" w:hAnsi="MathJax_Main"/>
+          <w:color w:val="333333"/>
+          <w:sz w:val="29"/>
+          <w:szCs w:val="29"/>
+          <w:bdr w:val="none" w:sz="0" w:space="0" w:color="auto" w:frame="1"/>
+          <w:shd w:val="clear" w:color="auto" w:fill="FFFFFF"/>
+        </w:rPr>
+        <w:t>mod</w:t>
+      </w:r>
       <w:r>
         <w:rPr>
           <w:rStyle w:val="mi"/>
           <w:rFonts w:ascii="MathJax_Math-italic" w:hAnsi="MathJax_Math-italic"/>
           <w:color w:val="333333"/>
-          <w:sz w:val="20"/>
-          <w:szCs w:val="20"/>
-          <w:bdr w:val="none" w:sz="0" w:space="0" w:color="auto" w:frame="1"/>
-          <w:shd w:val="clear" w:color="auto" w:fill="FFFFFF"/>
-        </w:rPr>
-        <w:t xml:space="preserve"> </w:t>
-      </w:r>
-      <w:proofErr w:type="spellStart"/>
-      <w:r>
-        <w:rPr>
-          <w:rStyle w:val="mi"/>
-          <w:rFonts w:ascii="MathJax_Main" w:hAnsi="MathJax_Main"/>
-          <w:color w:val="333333"/>
-          <w:sz w:val="29"/>
-          <w:szCs w:val="29"/>
-          <w:bdr w:val="none" w:sz="0" w:space="0" w:color="auto" w:frame="1"/>
-          <w:shd w:val="clear" w:color="auto" w:fill="FFFFFF"/>
-        </w:rPr>
-        <w:t>mod</w:t>
-      </w:r>
-      <w:r>
-        <w:rPr>
-          <w:rStyle w:val="mi"/>
-          <w:rFonts w:ascii="MathJax_Math-italic" w:hAnsi="MathJax_Math-italic"/>
-          <w:color w:val="333333"/>
           <w:sz w:val="29"/>
           <w:szCs w:val="29"/>
           <w:bdr w:val="none" w:sz="0" w:space="0" w:color="auto" w:frame="1"/>
@@ -700,7 +686,6 @@
         </w:rPr>
         <w:t>m</w:t>
       </w:r>
-      <w:proofErr w:type="spellEnd"/>
       <w:r>
         <w:rPr>
           <w:rStyle w:val="mo"/>
@@ -755,46 +740,329 @@
     <w:p>
       <w:pPr>
         <w:rPr>
-          <w:rFonts w:ascii="Times New Roman" w:hAnsi="Times New Roman" w:cs="Times New Roman"/>
-        </w:rPr>
-      </w:pPr>
-      <w:r>
-        <w:rPr>
-          <w:rStyle w:val="mo"/>
-          <w:rFonts w:ascii="Times New Roman" w:hAnsi="Times New Roman" w:cs="Times New Roman"/>
-          <w:color w:val="333333"/>
-          <w:sz w:val="29"/>
-          <w:szCs w:val="29"/>
-          <w:bdr w:val="none" w:sz="0" w:space="0" w:color="auto" w:frame="1"/>
-          <w:shd w:val="clear" w:color="auto" w:fill="FFFFFF"/>
-        </w:rPr>
-        <w:t xml:space="preserve">M is </w:t>
-      </w:r>
-      <w:proofErr w:type="spellStart"/>
-      <w:r>
-        <w:rPr>
-          <w:rStyle w:val="mo"/>
-          <w:rFonts w:ascii="Times New Roman" w:hAnsi="Times New Roman" w:cs="Times New Roman"/>
-          <w:color w:val="333333"/>
-          <w:sz w:val="29"/>
-          <w:szCs w:val="29"/>
-          <w:bdr w:val="none" w:sz="0" w:space="0" w:color="auto" w:frame="1"/>
-          <w:shd w:val="clear" w:color="auto" w:fill="FFFFFF"/>
-        </w:rPr>
-        <w:t>larege</w:t>
-      </w:r>
-      <w:proofErr w:type="spellEnd"/>
-      <w:r>
-        <w:rPr>
-          <w:rStyle w:val="mo"/>
-          <w:rFonts w:ascii="Times New Roman" w:hAnsi="Times New Roman" w:cs="Times New Roman"/>
-          <w:color w:val="333333"/>
-          <w:sz w:val="29"/>
-          <w:szCs w:val="29"/>
-          <w:bdr w:val="none" w:sz="0" w:space="0" w:color="auto" w:frame="1"/>
-          <w:shd w:val="clear" w:color="auto" w:fill="FFFFFF"/>
-        </w:rPr>
-        <w:t xml:space="preserve"> number in 10 to the power 9.</w:t>
+          <w:rStyle w:val="mo"/>
+          <w:rFonts w:ascii="Times New Roman" w:hAnsi="Times New Roman" w:cs="Times New Roman"/>
+          <w:color w:val="333333"/>
+          <w:sz w:val="29"/>
+          <w:szCs w:val="29"/>
+          <w:bdr w:val="none" w:sz="0" w:space="0" w:color="auto" w:frame="1"/>
+          <w:shd w:val="clear" w:color="auto" w:fill="FFFFFF"/>
+        </w:rPr>
+      </w:pPr>
+      <w:r>
+        <w:rPr>
+          <w:rStyle w:val="mo"/>
+          <w:rFonts w:ascii="Times New Roman" w:hAnsi="Times New Roman" w:cs="Times New Roman"/>
+          <w:color w:val="333333"/>
+          <w:sz w:val="29"/>
+          <w:szCs w:val="29"/>
+          <w:bdr w:val="none" w:sz="0" w:space="0" w:color="auto" w:frame="1"/>
+          <w:shd w:val="clear" w:color="auto" w:fill="FFFFFF"/>
+        </w:rPr>
+        <w:t>M is larege number in 10 to the power 9.</w:t>
+      </w:r>
+    </w:p>
+    <w:p>
+      <w:pPr>
+        <w:rPr>
+          <w:rStyle w:val="mo"/>
+          <w:rFonts w:ascii="Times New Roman" w:hAnsi="Times New Roman" w:cs="Times New Roman"/>
+          <w:color w:val="333333"/>
+          <w:sz w:val="29"/>
+          <w:szCs w:val="29"/>
+          <w:bdr w:val="none" w:sz="0" w:space="0" w:color="auto" w:frame="1"/>
+          <w:shd w:val="clear" w:color="auto" w:fill="FFFFFF"/>
+        </w:rPr>
+      </w:pPr>
+    </w:p>
+    <w:p>
+      <w:pPr>
+        <w:rPr>
+          <w:rStyle w:val="mo"/>
+          <w:rFonts w:ascii="Times New Roman" w:hAnsi="Times New Roman" w:cs="Times New Roman"/>
+          <w:b/>
+          <w:bCs/>
+          <w:color w:val="333333"/>
+          <w:sz w:val="29"/>
+          <w:szCs w:val="29"/>
+          <w:bdr w:val="none" w:sz="0" w:space="0" w:color="auto" w:frame="1"/>
+          <w:shd w:val="clear" w:color="auto" w:fill="FFFFFF"/>
+        </w:rPr>
+      </w:pPr>
+      <w:r>
+        <w:rPr>
+          <w:rStyle w:val="mo"/>
+          <w:rFonts w:ascii="Times New Roman" w:hAnsi="Times New Roman" w:cs="Times New Roman"/>
+          <w:b/>
+          <w:bCs/>
+          <w:color w:val="333333"/>
+          <w:sz w:val="29"/>
+          <w:szCs w:val="29"/>
+          <w:bdr w:val="none" w:sz="0" w:space="0" w:color="auto" w:frame="1"/>
+          <w:shd w:val="clear" w:color="auto" w:fill="FFFFFF"/>
+        </w:rPr>
+        <w:t>Substring Hashing in order 1 time</w:t>
+      </w:r>
+    </w:p>
+    <w:p>
+      <w:pPr>
+        <w:rPr>
+          <w:rStyle w:val="mo"/>
+          <w:rFonts w:ascii="Times New Roman" w:hAnsi="Times New Roman" w:cs="Times New Roman"/>
+          <w:color w:val="333333"/>
+          <w:sz w:val="29"/>
+          <w:szCs w:val="29"/>
+          <w:bdr w:val="none" w:sz="0" w:space="0" w:color="auto" w:frame="1"/>
+          <w:shd w:val="clear" w:color="auto" w:fill="FFFFFF"/>
+        </w:rPr>
+      </w:pPr>
+      <w:r>
+        <w:rPr>
+          <w:rStyle w:val="mo"/>
+          <w:rFonts w:ascii="Times New Roman" w:hAnsi="Times New Roman" w:cs="Times New Roman"/>
+          <w:color w:val="333333"/>
+          <w:sz w:val="29"/>
+          <w:szCs w:val="29"/>
+          <w:bdr w:val="none" w:sz="0" w:space="0" w:color="auto" w:frame="1"/>
+          <w:shd w:val="clear" w:color="auto" w:fill="FFFFFF"/>
+        </w:rPr>
+        <w:t>Consider string Harshith .</w:t>
+      </w:r>
+    </w:p>
+    <w:p>
+      <w:pPr>
+        <w:rPr>
+          <w:rStyle w:val="mo"/>
+          <w:rFonts w:ascii="Times New Roman" w:hAnsi="Times New Roman" w:cs="Times New Roman"/>
+          <w:color w:val="333333"/>
+          <w:sz w:val="29"/>
+          <w:szCs w:val="29"/>
+          <w:bdr w:val="none" w:sz="0" w:space="0" w:color="auto" w:frame="1"/>
+          <w:shd w:val="clear" w:color="auto" w:fill="FFFFFF"/>
+        </w:rPr>
+      </w:pPr>
+      <w:r>
+        <w:rPr>
+          <w:rStyle w:val="mo"/>
+          <w:rFonts w:ascii="Times New Roman" w:hAnsi="Times New Roman" w:cs="Times New Roman"/>
+          <w:color w:val="333333"/>
+          <w:sz w:val="29"/>
+          <w:szCs w:val="29"/>
+          <w:bdr w:val="none" w:sz="0" w:space="0" w:color="auto" w:frame="1"/>
+          <w:shd w:val="clear" w:color="auto" w:fill="FFFFFF"/>
+        </w:rPr>
+        <w:t>After hashing it will generate its hash value .</w:t>
+      </w:r>
+    </w:p>
+    <w:p>
+      <w:pPr>
+        <w:rPr>
+          <w:rStyle w:val="mo"/>
+          <w:rFonts w:ascii="Times New Roman" w:hAnsi="Times New Roman" w:cs="Times New Roman"/>
+          <w:color w:val="333333"/>
+          <w:sz w:val="29"/>
+          <w:szCs w:val="29"/>
+          <w:bdr w:val="none" w:sz="0" w:space="0" w:color="auto" w:frame="1"/>
+          <w:shd w:val="clear" w:color="auto" w:fill="FFFFFF"/>
+        </w:rPr>
+      </w:pPr>
+      <w:r>
+        <w:rPr>
+          <w:rStyle w:val="mo"/>
+          <w:rFonts w:ascii="Times New Roman" w:hAnsi="Times New Roman" w:cs="Times New Roman"/>
+          <w:color w:val="333333"/>
+          <w:sz w:val="29"/>
+          <w:szCs w:val="29"/>
+          <w:bdr w:val="none" w:sz="0" w:space="0" w:color="auto" w:frame="1"/>
+          <w:shd w:val="clear" w:color="auto" w:fill="FFFFFF"/>
+        </w:rPr>
+        <w:t>Consider substring “arsh” now to calculate hash value of arsh we can do is</w:t>
+      </w:r>
+    </w:p>
+    <w:p>
+      <w:pPr>
+        <w:rPr>
+          <w:rStyle w:val="mo"/>
+          <w:rFonts w:ascii="Times New Roman" w:hAnsi="Times New Roman" w:cs="Times New Roman"/>
+          <w:color w:val="333333"/>
+          <w:sz w:val="29"/>
+          <w:szCs w:val="29"/>
+          <w:bdr w:val="none" w:sz="0" w:space="0" w:color="auto" w:frame="1"/>
+          <w:shd w:val="clear" w:color="auto" w:fill="FFFFFF"/>
+        </w:rPr>
+      </w:pPr>
+      <w:r>
+        <w:rPr>
+          <w:rStyle w:val="mo"/>
+          <w:rFonts w:ascii="Times New Roman" w:hAnsi="Times New Roman" w:cs="Times New Roman"/>
+          <w:color w:val="333333"/>
+          <w:sz w:val="29"/>
+          <w:szCs w:val="29"/>
+          <w:bdr w:val="none" w:sz="0" w:space="0" w:color="auto" w:frame="1"/>
+          <w:shd w:val="clear" w:color="auto" w:fill="FFFFFF"/>
+        </w:rPr>
+        <w:t>Hash(“arsh”) = p^0(a) + p^1(r) + p^2(s) + p^3(h);</w:t>
+      </w:r>
+    </w:p>
+    <w:p>
+      <w:pPr>
+        <w:rPr>
+          <w:rStyle w:val="mo"/>
+          <w:rFonts w:ascii="Times New Roman" w:hAnsi="Times New Roman" w:cs="Times New Roman"/>
+          <w:color w:val="333333"/>
+          <w:sz w:val="29"/>
+          <w:szCs w:val="29"/>
+          <w:bdr w:val="none" w:sz="0" w:space="0" w:color="auto" w:frame="1"/>
+          <w:shd w:val="clear" w:color="auto" w:fill="FFFFFF"/>
+        </w:rPr>
+      </w:pPr>
+      <w:r>
+        <w:rPr>
+          <w:rStyle w:val="mo"/>
+          <w:rFonts w:ascii="Times New Roman" w:hAnsi="Times New Roman" w:cs="Times New Roman"/>
+          <w:color w:val="333333"/>
+          <w:sz w:val="29"/>
+          <w:szCs w:val="29"/>
+          <w:bdr w:val="none" w:sz="0" w:space="0" w:color="auto" w:frame="1"/>
+          <w:shd w:val="clear" w:color="auto" w:fill="FFFFFF"/>
+        </w:rPr>
+        <w:t>We can do is</w:t>
+      </w:r>
+    </w:p>
+    <w:p>
+      <w:pPr>
+        <w:rPr>
+          <w:rStyle w:val="mo"/>
+          <w:rFonts w:ascii="Times New Roman" w:hAnsi="Times New Roman" w:cs="Times New Roman"/>
+          <w:color w:val="333333"/>
+          <w:sz w:val="29"/>
+          <w:szCs w:val="29"/>
+          <w:bdr w:val="none" w:sz="0" w:space="0" w:color="auto" w:frame="1"/>
+          <w:shd w:val="clear" w:color="auto" w:fill="FFFFFF"/>
+        </w:rPr>
+      </w:pPr>
+      <w:r>
+        <w:rPr>
+          <w:rStyle w:val="mo"/>
+          <w:rFonts w:ascii="Times New Roman" w:hAnsi="Times New Roman" w:cs="Times New Roman"/>
+          <w:color w:val="333333"/>
+          <w:sz w:val="29"/>
+          <w:szCs w:val="29"/>
+          <w:bdr w:val="none" w:sz="0" w:space="0" w:color="auto" w:frame="1"/>
+          <w:shd w:val="clear" w:color="auto" w:fill="FFFFFF"/>
+        </w:rPr>
+        <w:t>Find the contribution in main string and divide it by the p to the power starting index of substring.</w:t>
+      </w:r>
+    </w:p>
+    <w:p>
+      <w:pPr>
+        <w:rPr>
+          <w:rStyle w:val="mo"/>
+          <w:rFonts w:ascii="Times New Roman" w:hAnsi="Times New Roman" w:cs="Times New Roman"/>
+          <w:color w:val="333333"/>
+          <w:sz w:val="29"/>
+          <w:szCs w:val="29"/>
+          <w:bdr w:val="none" w:sz="0" w:space="0" w:color="auto" w:frame="1"/>
+          <w:shd w:val="clear" w:color="auto" w:fill="FFFFFF"/>
+        </w:rPr>
+      </w:pPr>
+      <w:r>
+        <w:rPr>
+          <w:rStyle w:val="mo"/>
+          <w:rFonts w:ascii="Times New Roman" w:hAnsi="Times New Roman" w:cs="Times New Roman"/>
+          <w:color w:val="333333"/>
+          <w:sz w:val="29"/>
+          <w:szCs w:val="29"/>
+          <w:bdr w:val="none" w:sz="0" w:space="0" w:color="auto" w:frame="1"/>
+          <w:shd w:val="clear" w:color="auto" w:fill="FFFFFF"/>
+        </w:rPr>
+        <w:t xml:space="preserve">Now comes the modulo part </w:t>
+      </w:r>
+    </w:p>
+    <w:p>
+      <w:pPr>
+        <w:rPr>
+          <w:rStyle w:val="mo"/>
+          <w:rFonts w:ascii="Times New Roman" w:hAnsi="Times New Roman" w:cs="Times New Roman"/>
+          <w:color w:val="333333"/>
+          <w:sz w:val="29"/>
+          <w:szCs w:val="29"/>
+          <w:bdr w:val="none" w:sz="0" w:space="0" w:color="auto" w:frame="1"/>
+          <w:shd w:val="clear" w:color="auto" w:fill="FFFFFF"/>
+        </w:rPr>
+      </w:pPr>
+      <w:r>
+        <w:rPr>
+          <w:rStyle w:val="mo"/>
+          <w:rFonts w:ascii="Times New Roman" w:hAnsi="Times New Roman" w:cs="Times New Roman"/>
+          <w:color w:val="333333"/>
+          <w:sz w:val="29"/>
+          <w:szCs w:val="29"/>
+          <w:bdr w:val="none" w:sz="0" w:space="0" w:color="auto" w:frame="1"/>
+          <w:shd w:val="clear" w:color="auto" w:fill="FFFFFF"/>
+        </w:rPr>
+        <w:t>i</w:t>
+      </w:r>
+      <w:r>
+        <w:rPr>
+          <w:rStyle w:val="mo"/>
+          <w:rFonts w:ascii="Times New Roman" w:hAnsi="Times New Roman" w:cs="Times New Roman"/>
+          <w:color w:val="333333"/>
+          <w:sz w:val="29"/>
+          <w:szCs w:val="29"/>
+          <w:bdr w:val="none" w:sz="0" w:space="0" w:color="auto" w:frame="1"/>
+          <w:shd w:val="clear" w:color="auto" w:fill="FFFFFF"/>
+        </w:rPr>
+        <w:t>e we have to take module ,but division under module is not possible</w:t>
+      </w:r>
+    </w:p>
+    <w:p>
+      <w:pPr>
+        <w:rPr>
+          <w:rStyle w:val="mo"/>
+          <w:rFonts w:ascii="Times New Roman" w:hAnsi="Times New Roman" w:cs="Times New Roman"/>
+          <w:color w:val="333333"/>
+          <w:sz w:val="29"/>
+          <w:szCs w:val="29"/>
+          <w:bdr w:val="none" w:sz="0" w:space="0" w:color="auto" w:frame="1"/>
+          <w:shd w:val="clear" w:color="auto" w:fill="FFFFFF"/>
+        </w:rPr>
+      </w:pPr>
+      <w:r>
+        <w:rPr>
+          <w:rStyle w:val="mo"/>
+          <w:rFonts w:ascii="Times New Roman" w:hAnsi="Times New Roman" w:cs="Times New Roman"/>
+          <w:color w:val="333333"/>
+          <w:sz w:val="29"/>
+          <w:szCs w:val="29"/>
+          <w:bdr w:val="none" w:sz="0" w:space="0" w:color="auto" w:frame="1"/>
+          <w:shd w:val="clear" w:color="auto" w:fill="FFFFFF"/>
+        </w:rPr>
+        <w:t>So well find the multiplicative inverse of the number and take the mod.</w:t>
+      </w:r>
+    </w:p>
+    <w:p>
+      <w:pPr>
+        <w:rPr>
+          <w:rFonts w:ascii="Times New Roman" w:hAnsi="Times New Roman" w:cs="Times New Roman"/>
+          <w:color w:val="333333"/>
+          <w:sz w:val="29"/>
+          <w:szCs w:val="29"/>
+          <w:bdr w:val="none" w:sz="0" w:space="0" w:color="auto" w:frame="1"/>
+          <w:shd w:val="clear" w:color="auto" w:fill="FFFFFF"/>
+        </w:rPr>
+      </w:pPr>
+      <w:r>
+        <w:rPr>
+          <w:rStyle w:val="mo"/>
+          <w:rFonts w:ascii="Times New Roman" w:hAnsi="Times New Roman" w:cs="Times New Roman"/>
+          <w:color w:val="333333"/>
+          <w:sz w:val="29"/>
+          <w:szCs w:val="29"/>
+          <w:bdr w:val="none" w:sz="0" w:space="0" w:color="auto" w:frame="1"/>
+          <w:shd w:val="clear" w:color="auto" w:fill="FFFFFF"/>
+        </w:rPr>
+        <w:t>Refer number theory concepts.</w:t>
       </w:r>
     </w:p>
     <w:sectPr>

</xml_diff>

<commit_message>
rabin karp and segment tree change value
</commit_message>
<xml_diff>
--- a/String Theory/String Theory.docx
+++ b/String Theory/String Theory.docx
@@ -1044,6 +1044,7 @@
     <w:p>
       <w:pPr>
         <w:rPr>
+          <w:rStyle w:val="mo"/>
           <w:rFonts w:ascii="Times New Roman" w:hAnsi="Times New Roman" w:cs="Times New Roman"/>
           <w:color w:val="333333"/>
           <w:sz w:val="29"/>
@@ -1064,6 +1065,294 @@
         </w:rPr>
         <w:t>Refer number theory concepts.</w:t>
       </w:r>
+    </w:p>
+    <w:p>
+      <w:pPr>
+        <w:rPr>
+          <w:rStyle w:val="mo"/>
+          <w:rFonts w:ascii="Times New Roman" w:hAnsi="Times New Roman" w:cs="Times New Roman"/>
+          <w:color w:val="333333"/>
+          <w:sz w:val="29"/>
+          <w:szCs w:val="29"/>
+          <w:bdr w:val="none" w:sz="0" w:space="0" w:color="auto" w:frame="1"/>
+          <w:shd w:val="clear" w:color="auto" w:fill="FFFFFF"/>
+        </w:rPr>
+      </w:pPr>
+      <w:r>
+        <w:rPr>
+          <w:rStyle w:val="mo"/>
+          <w:rFonts w:ascii="Times New Roman" w:hAnsi="Times New Roman" w:cs="Times New Roman"/>
+          <w:color w:val="333333"/>
+          <w:sz w:val="29"/>
+          <w:szCs w:val="29"/>
+          <w:bdr w:val="none" w:sz="0" w:space="0" w:color="auto" w:frame="1"/>
+          <w:shd w:val="clear" w:color="auto" w:fill="FFFFFF"/>
+        </w:rPr>
+        <w:lastRenderedPageBreak/>
+        <w:t>Rabin-karp Algorithm</w:t>
+      </w:r>
+    </w:p>
+    <w:p>
+      <w:pPr>
+        <w:rPr>
+          <w:rStyle w:val="mo"/>
+          <w:rFonts w:ascii="Times New Roman" w:hAnsi="Times New Roman" w:cs="Times New Roman"/>
+          <w:color w:val="333333"/>
+          <w:sz w:val="29"/>
+          <w:szCs w:val="29"/>
+          <w:bdr w:val="none" w:sz="0" w:space="0" w:color="auto" w:frame="1"/>
+          <w:shd w:val="clear" w:color="auto" w:fill="FFFFFF"/>
+        </w:rPr>
+      </w:pPr>
+      <w:r>
+        <w:rPr>
+          <w:rStyle w:val="mo"/>
+          <w:rFonts w:ascii="Times New Roman" w:hAnsi="Times New Roman" w:cs="Times New Roman"/>
+          <w:color w:val="333333"/>
+          <w:sz w:val="29"/>
+          <w:szCs w:val="29"/>
+          <w:bdr w:val="none" w:sz="0" w:space="0" w:color="auto" w:frame="1"/>
+          <w:shd w:val="clear" w:color="auto" w:fill="FFFFFF"/>
+        </w:rPr>
+        <w:t>String =”coding”;</w:t>
+      </w:r>
+    </w:p>
+    <w:p>
+      <w:pPr>
+        <w:rPr>
+          <w:rStyle w:val="mo"/>
+          <w:rFonts w:ascii="Times New Roman" w:hAnsi="Times New Roman" w:cs="Times New Roman"/>
+          <w:color w:val="333333"/>
+          <w:sz w:val="29"/>
+          <w:szCs w:val="29"/>
+          <w:bdr w:val="none" w:sz="0" w:space="0" w:color="auto" w:frame="1"/>
+          <w:shd w:val="clear" w:color="auto" w:fill="FFFFFF"/>
+        </w:rPr>
+      </w:pPr>
+      <w:r>
+        <w:rPr>
+          <w:rStyle w:val="mo"/>
+          <w:rFonts w:ascii="Times New Roman" w:hAnsi="Times New Roman" w:cs="Times New Roman"/>
+          <w:color w:val="333333"/>
+          <w:sz w:val="29"/>
+          <w:szCs w:val="29"/>
+          <w:bdr w:val="none" w:sz="0" w:space="0" w:color="auto" w:frame="1"/>
+          <w:shd w:val="clear" w:color="auto" w:fill="FFFFFF"/>
+        </w:rPr>
+        <w:t>Substring = “din“</w:t>
+      </w:r>
+    </w:p>
+    <w:p>
+      <w:pPr>
+        <w:rPr>
+          <w:rStyle w:val="mo"/>
+          <w:rFonts w:ascii="Times New Roman" w:hAnsi="Times New Roman" w:cs="Times New Roman"/>
+          <w:color w:val="333333"/>
+          <w:sz w:val="29"/>
+          <w:szCs w:val="29"/>
+          <w:bdr w:val="none" w:sz="0" w:space="0" w:color="auto" w:frame="1"/>
+          <w:shd w:val="clear" w:color="auto" w:fill="FFFFFF"/>
+        </w:rPr>
+      </w:pPr>
+      <w:r>
+        <w:rPr>
+          <w:rStyle w:val="mo"/>
+          <w:rFonts w:ascii="Times New Roman" w:hAnsi="Times New Roman" w:cs="Times New Roman"/>
+          <w:color w:val="333333"/>
+          <w:sz w:val="29"/>
+          <w:szCs w:val="29"/>
+          <w:bdr w:val="none" w:sz="0" w:space="0" w:color="auto" w:frame="1"/>
+          <w:shd w:val="clear" w:color="auto" w:fill="FFFFFF"/>
+        </w:rPr>
+        <w:t>Hash(string) =x;</w:t>
+      </w:r>
+    </w:p>
+    <w:p>
+      <w:pPr>
+        <w:rPr>
+          <w:rStyle w:val="mo"/>
+          <w:rFonts w:ascii="Times New Roman" w:hAnsi="Times New Roman" w:cs="Times New Roman"/>
+          <w:color w:val="333333"/>
+          <w:sz w:val="29"/>
+          <w:szCs w:val="29"/>
+          <w:bdr w:val="none" w:sz="0" w:space="0" w:color="auto" w:frame="1"/>
+          <w:shd w:val="clear" w:color="auto" w:fill="FFFFFF"/>
+        </w:rPr>
+      </w:pPr>
+      <w:r>
+        <w:rPr>
+          <w:rStyle w:val="mo"/>
+          <w:rFonts w:ascii="Times New Roman" w:hAnsi="Times New Roman" w:cs="Times New Roman"/>
+          <w:color w:val="333333"/>
+          <w:sz w:val="29"/>
+          <w:szCs w:val="29"/>
+          <w:bdr w:val="none" w:sz="0" w:space="0" w:color="auto" w:frame="1"/>
+          <w:shd w:val="clear" w:color="auto" w:fill="FFFFFF"/>
+        </w:rPr>
+        <w:t>Hash(substring) = (contribution in the main string )/p to the power the index of l;</w:t>
+      </w:r>
+    </w:p>
+    <w:p>
+      <w:pPr>
+        <w:rPr>
+          <w:rStyle w:val="mo"/>
+          <w:rFonts w:ascii="Times New Roman" w:hAnsi="Times New Roman" w:cs="Times New Roman"/>
+          <w:color w:val="333333"/>
+          <w:sz w:val="29"/>
+          <w:szCs w:val="29"/>
+          <w:bdr w:val="none" w:sz="0" w:space="0" w:color="auto" w:frame="1"/>
+          <w:shd w:val="clear" w:color="auto" w:fill="FFFFFF"/>
+        </w:rPr>
+      </w:pPr>
+      <w:r>
+        <w:rPr>
+          <w:rStyle w:val="mo"/>
+          <w:rFonts w:ascii="Times New Roman" w:hAnsi="Times New Roman" w:cs="Times New Roman"/>
+          <w:color w:val="333333"/>
+          <w:sz w:val="29"/>
+          <w:szCs w:val="29"/>
+          <w:bdr w:val="none" w:sz="0" w:space="0" w:color="auto" w:frame="1"/>
+          <w:shd w:val="clear" w:color="auto" w:fill="FFFFFF"/>
+        </w:rPr>
+        <w:t xml:space="preserve">Ie </w:t>
+      </w:r>
+    </w:p>
+    <w:p>
+      <w:pPr>
+        <w:rPr>
+          <w:rStyle w:val="mo"/>
+          <w:rFonts w:ascii="Times New Roman" w:hAnsi="Times New Roman" w:cs="Times New Roman"/>
+          <w:color w:val="333333"/>
+          <w:sz w:val="29"/>
+          <w:szCs w:val="29"/>
+          <w:bdr w:val="none" w:sz="0" w:space="0" w:color="auto" w:frame="1"/>
+          <w:shd w:val="clear" w:color="auto" w:fill="FFFFFF"/>
+        </w:rPr>
+      </w:pPr>
+      <w:r>
+        <w:rPr>
+          <w:rStyle w:val="mo"/>
+          <w:rFonts w:ascii="Times New Roman" w:hAnsi="Times New Roman" w:cs="Times New Roman"/>
+          <w:color w:val="333333"/>
+          <w:sz w:val="29"/>
+          <w:szCs w:val="29"/>
+          <w:bdr w:val="none" w:sz="0" w:space="0" w:color="auto" w:frame="1"/>
+          <w:shd w:val="clear" w:color="auto" w:fill="FFFFFF"/>
+        </w:rPr>
+        <w:t>Hash(“din”) = d.p^0 + i.p^1 + n.p^2 = (d.p^2 + i.p^3 + n.p^3)/p^2</w:t>
+      </w:r>
+    </w:p>
+    <w:p>
+      <w:pPr>
+        <w:rPr>
+          <w:rStyle w:val="mo"/>
+          <w:rFonts w:ascii="Times New Roman" w:hAnsi="Times New Roman" w:cs="Times New Roman"/>
+          <w:color w:val="333333"/>
+          <w:sz w:val="29"/>
+          <w:szCs w:val="29"/>
+          <w:bdr w:val="none" w:sz="0" w:space="0" w:color="auto" w:frame="1"/>
+          <w:shd w:val="clear" w:color="auto" w:fill="FFFFFF"/>
+        </w:rPr>
+      </w:pPr>
+      <w:r>
+        <w:rPr>
+          <w:rStyle w:val="mo"/>
+          <w:rFonts w:ascii="Times New Roman" w:hAnsi="Times New Roman" w:cs="Times New Roman"/>
+          <w:color w:val="333333"/>
+          <w:sz w:val="29"/>
+          <w:szCs w:val="29"/>
+          <w:bdr w:val="none" w:sz="0" w:space="0" w:color="auto" w:frame="1"/>
+          <w:shd w:val="clear" w:color="auto" w:fill="FFFFFF"/>
+        </w:rPr>
+        <w:t>(</w:t>
+      </w:r>
+      <w:r>
+        <w:rPr>
+          <w:rStyle w:val="mo"/>
+          <w:rFonts w:ascii="Times New Roman" w:hAnsi="Times New Roman" w:cs="Times New Roman"/>
+          <w:color w:val="333333"/>
+          <w:sz w:val="29"/>
+          <w:szCs w:val="29"/>
+          <w:bdr w:val="none" w:sz="0" w:space="0" w:color="auto" w:frame="1"/>
+          <w:shd w:val="clear" w:color="auto" w:fill="FFFFFF"/>
+        </w:rPr>
+        <w:t>d.p^0 + i.p^1 + n.p^2</w:t>
+      </w:r>
+      <w:r>
+        <w:rPr>
+          <w:rStyle w:val="mo"/>
+          <w:rFonts w:ascii="Times New Roman" w:hAnsi="Times New Roman" w:cs="Times New Roman"/>
+          <w:color w:val="333333"/>
+          <w:sz w:val="29"/>
+          <w:szCs w:val="29"/>
+          <w:bdr w:val="none" w:sz="0" w:space="0" w:color="auto" w:frame="1"/>
+          <w:shd w:val="clear" w:color="auto" w:fill="FFFFFF"/>
+        </w:rPr>
+        <w:t xml:space="preserve">)*p^2 = </w:t>
+      </w:r>
+      <w:r>
+        <w:rPr>
+          <w:rStyle w:val="mo"/>
+          <w:rFonts w:ascii="Times New Roman" w:hAnsi="Times New Roman" w:cs="Times New Roman"/>
+          <w:color w:val="333333"/>
+          <w:sz w:val="29"/>
+          <w:szCs w:val="29"/>
+          <w:bdr w:val="none" w:sz="0" w:space="0" w:color="auto" w:frame="1"/>
+          <w:shd w:val="clear" w:color="auto" w:fill="FFFFFF"/>
+        </w:rPr>
+        <w:t>(d.p^2 + i.p^3 + n.p^3)</w:t>
+      </w:r>
+    </w:p>
+    <w:p>
+      <w:pPr>
+        <w:rPr>
+          <w:rStyle w:val="mo"/>
+          <w:rFonts w:ascii="Times New Roman" w:hAnsi="Times New Roman" w:cs="Times New Roman"/>
+          <w:color w:val="333333"/>
+          <w:sz w:val="29"/>
+          <w:szCs w:val="29"/>
+          <w:bdr w:val="none" w:sz="0" w:space="0" w:color="auto" w:frame="1"/>
+          <w:shd w:val="clear" w:color="auto" w:fill="FFFFFF"/>
+        </w:rPr>
+      </w:pPr>
+    </w:p>
+    <w:p>
+      <w:pPr>
+        <w:rPr>
+          <w:rStyle w:val="mo"/>
+          <w:rFonts w:ascii="Times New Roman" w:hAnsi="Times New Roman" w:cs="Times New Roman"/>
+          <w:color w:val="333333"/>
+          <w:sz w:val="29"/>
+          <w:szCs w:val="29"/>
+          <w:bdr w:val="none" w:sz="0" w:space="0" w:color="auto" w:frame="1"/>
+          <w:shd w:val="clear" w:color="auto" w:fill="FFFFFF"/>
+        </w:rPr>
+      </w:pPr>
+    </w:p>
+    <w:p>
+      <w:pPr>
+        <w:rPr>
+          <w:rStyle w:val="mo"/>
+          <w:rFonts w:ascii="Times New Roman" w:hAnsi="Times New Roman" w:cs="Times New Roman"/>
+          <w:color w:val="333333"/>
+          <w:sz w:val="29"/>
+          <w:szCs w:val="29"/>
+          <w:bdr w:val="none" w:sz="0" w:space="0" w:color="auto" w:frame="1"/>
+          <w:shd w:val="clear" w:color="auto" w:fill="FFFFFF"/>
+        </w:rPr>
+      </w:pPr>
+    </w:p>
+    <w:p>
+      <w:pPr>
+        <w:rPr>
+          <w:rFonts w:ascii="Times New Roman" w:hAnsi="Times New Roman" w:cs="Times New Roman"/>
+          <w:color w:val="333333"/>
+          <w:sz w:val="29"/>
+          <w:szCs w:val="29"/>
+          <w:bdr w:val="none" w:sz="0" w:space="0" w:color="auto" w:frame="1"/>
+          <w:shd w:val="clear" w:color="auto" w:fill="FFFFFF"/>
+        </w:rPr>
+      </w:pPr>
     </w:p>
     <w:sectPr>
       <w:pgSz w:w="11906" w:h="16838"/>

</xml_diff>